<commit_message>
Planug Beendet, final updates pending
</commit_message>
<xml_diff>
--- a/Office Dateien/The Grower.docx
+++ b/Office Dateien/The Grower.docx
@@ -369,47 +369,92 @@
     <w:p>
       <w:pPr>
         <w:rPr>
+          <w:lang w:val="de-DE"/>
+        </w:rPr>
+      </w:pPr>
+      <w:r>
+        <w:rPr>
+          <w:lang w:val="de-DE"/>
+        </w:rPr>
+        <w:t>Cops</w:t>
+      </w:r>
+    </w:p>
+    <w:p>
+      <w:pPr>
+        <w:rPr>
+          <w:lang w:val="de-DE"/>
+        </w:rPr>
+      </w:pPr>
+      <w:r>
+        <w:rPr>
+          <w:lang w:val="de-DE"/>
+        </w:rPr>
+        <w:t>Daily Tasks</w:t>
+      </w:r>
+    </w:p>
+    <w:p>
+      <w:pPr>
+        <w:rPr>
+          <w:lang w:val="de-DE"/>
+        </w:rPr>
+      </w:pPr>
+      <w:r>
+        <w:rPr>
+          <w:lang w:val="de-DE"/>
+        </w:rPr>
+        <w:t>Alarmbereitschaft</w:t>
+      </w:r>
+    </w:p>
+    <w:p>
+      <w:pPr>
+        <w:pStyle w:val="Heading2"/>
+        <w:rPr>
+          <w:highlight w:val="yellow"/>
           <w:lang w:val="en-GB"/>
         </w:rPr>
       </w:pPr>
       <w:r>
         <w:rPr>
+          <w:highlight w:val="yellow"/>
           <w:lang w:val="en-GB"/>
         </w:rPr>
-        <w:t>Cops</w:t>
-      </w:r>
-    </w:p>
-    <w:p>
-      <w:pPr>
-        <w:rPr>
+        <w:t>Buffs:</w:t>
+      </w:r>
+    </w:p>
+    <w:p>
+      <w:pPr>
+        <w:rPr>
+          <w:highlight w:val="yellow"/>
           <w:lang w:val="en-GB"/>
         </w:rPr>
       </w:pPr>
-      <w:r>
-        <w:rPr>
+      <w:proofErr w:type="spellStart"/>
+      <w:r>
+        <w:rPr>
+          <w:highlight w:val="yellow"/>
           <w:lang w:val="en-GB"/>
         </w:rPr>
-        <w:t>Daily Tasks</w:t>
-      </w:r>
-    </w:p>
-    <w:p>
-      <w:pPr>
-        <w:rPr>
+        <w:t>Coffein</w:t>
+      </w:r>
+      <w:proofErr w:type="spellEnd"/>
+    </w:p>
+    <w:p>
+      <w:pPr>
+        <w:rPr>
+          <w:highlight w:val="yellow"/>
           <w:lang w:val="en-GB"/>
         </w:rPr>
       </w:pPr>
-      <w:proofErr w:type="spellStart"/>
-      <w:r>
-        <w:rPr>
+      <w:r>
+        <w:rPr>
+          <w:highlight w:val="yellow"/>
           <w:lang w:val="en-GB"/>
         </w:rPr>
-        <w:t>Alarmbereitschaft</w:t>
-      </w:r>
-      <w:proofErr w:type="spellEnd"/>
-    </w:p>
-    <w:p>
-      <w:pPr>
-        <w:pStyle w:val="Heading2"/>
+        <w:t>Speed</w:t>
+      </w:r>
+    </w:p>
+    <w:p>
+      <w:pPr>
         <w:rPr>
           <w:highlight w:val="yellow"/>
           <w:lang w:val="en-GB"/>
@@ -420,79 +465,22 @@
           <w:highlight w:val="yellow"/>
           <w:lang w:val="en-GB"/>
         </w:rPr>
-        <w:t>Buffs:</w:t>
-      </w:r>
-    </w:p>
-    <w:p>
-      <w:pPr>
-        <w:rPr>
-          <w:highlight w:val="yellow"/>
-          <w:lang w:val="en-GB"/>
-        </w:rPr>
-      </w:pPr>
-      <w:proofErr w:type="spellStart"/>
-      <w:r>
-        <w:rPr>
-          <w:highlight w:val="yellow"/>
-          <w:lang w:val="en-GB"/>
-        </w:rPr>
-        <w:t>Coffein</w:t>
-      </w:r>
-      <w:proofErr w:type="spellEnd"/>
-    </w:p>
-    <w:p>
-      <w:pPr>
-        <w:rPr>
-          <w:highlight w:val="yellow"/>
-          <w:lang w:val="en-GB"/>
-        </w:rPr>
-      </w:pPr>
-      <w:r>
-        <w:rPr>
-          <w:highlight w:val="yellow"/>
-          <w:lang w:val="en-GB"/>
-        </w:rPr>
-        <w:t>Speed</w:t>
-      </w:r>
-    </w:p>
-    <w:p>
-      <w:pPr>
-        <w:rPr>
-          <w:highlight w:val="yellow"/>
-          <w:lang w:val="en-GB"/>
-        </w:rPr>
-      </w:pPr>
-      <w:r>
-        <w:rPr>
-          <w:highlight w:val="yellow"/>
-          <w:lang w:val="en-GB"/>
-        </w:rPr>
         <w:t>Weed</w:t>
       </w:r>
     </w:p>
     <w:p>
-      <w:proofErr w:type="spellStart"/>
-      <w:r>
-        <w:rPr>
-          <w:highlight w:val="yellow"/>
-        </w:rPr>
-        <w:t>Addiction</w:t>
-      </w:r>
-      <w:proofErr w:type="spellEnd"/>
-      <w:r>
-        <w:rPr>
-          <w:highlight w:val="yellow"/>
-        </w:rPr>
-        <w:t xml:space="preserve"> </w:t>
-      </w:r>
-      <w:proofErr w:type="spellStart"/>
-      <w:r>
-        <w:rPr>
-          <w:highlight w:val="yellow"/>
-        </w:rPr>
-        <w:t>timer</w:t>
-      </w:r>
-      <w:proofErr w:type="spellEnd"/>
+      <w:pPr>
+        <w:rPr>
+          <w:lang w:val="en-US"/>
+        </w:rPr>
+      </w:pPr>
+      <w:r>
+        <w:rPr>
+          <w:highlight w:val="yellow"/>
+          <w:lang w:val="en-US"/>
+        </w:rPr>
+        <w:t>Addiction timer</w:t>
+      </w:r>
     </w:p>
     <w:p>
       <w:pPr>
@@ -837,38 +825,36 @@
     <w:p>
       <w:pPr>
         <w:rPr>
-          <w:lang w:val="de-DE"/>
-        </w:rPr>
-      </w:pPr>
-      <w:r>
-        <w:rPr>
-          <w:lang w:val="de-DE"/>
+          <w:lang w:val="en-US"/>
+        </w:rPr>
+      </w:pPr>
+      <w:r>
+        <w:rPr>
+          <w:lang w:val="en-US"/>
         </w:rPr>
         <w:t xml:space="preserve">Tag/Nacht </w:t>
       </w:r>
       <w:proofErr w:type="spellStart"/>
       <w:r>
         <w:rPr>
-          <w:lang w:val="de-DE"/>
+          <w:lang w:val="en-US"/>
         </w:rPr>
         <w:t>Zyclus</w:t>
       </w:r>
       <w:proofErr w:type="spellEnd"/>
       <w:r>
         <w:rPr>
-          <w:lang w:val="de-DE"/>
+          <w:lang w:val="en-US"/>
         </w:rPr>
         <w:t xml:space="preserve"> </w:t>
       </w:r>
-      <w:proofErr w:type="spellStart"/>
-      <w:r>
-        <w:rPr>
-          <w:highlight w:val="yellow"/>
-          <w:lang w:val="de-DE"/>
+      <w:r>
+        <w:rPr>
+          <w:highlight w:val="yellow"/>
+          <w:lang w:val="en-US"/>
         </w:rPr>
         <w:t>clock</w:t>
       </w:r>
-      <w:proofErr w:type="spellEnd"/>
     </w:p>
     <w:p>
       <w:pPr>
@@ -941,6 +927,19 @@
     <w:p/>
     <w:p>
       <w:pPr>
+        <w:pStyle w:val="Heading1"/>
+      </w:pPr>
+      <w:proofErr w:type="spellStart"/>
+      <w:proofErr w:type="gramStart"/>
+      <w:r>
+        <w:t>Ca:Titlescreen</w:t>
+      </w:r>
+      <w:proofErr w:type="spellEnd"/>
+      <w:proofErr w:type="gramEnd"/>
+    </w:p>
+    <w:p/>
+    <w:p>
+      <w:pPr>
         <w:pStyle w:val="Heading2"/>
       </w:pPr>
       <w:r>
@@ -952,94 +951,325 @@
       </w:r>
       <w:proofErr w:type="spellEnd"/>
     </w:p>
+    <w:p>
+      <w:pPr>
+        <w:rPr>
+          <w:lang w:val="en-US"/>
+        </w:rPr>
+      </w:pPr>
+      <w:r>
+        <w:rPr>
+          <w:highlight w:val="yellow"/>
+          <w:lang w:val="en-US"/>
+        </w:rPr>
+        <w:t>WP</w:t>
+      </w:r>
+      <w:r>
+        <w:rPr>
+          <w:highlight w:val="yellow"/>
+          <w:lang w:val="en-US"/>
+        </w:rPr>
+        <w:t>D</w:t>
+      </w:r>
+      <w:r>
+        <w:rPr>
+          <w:highlight w:val="yellow"/>
+          <w:lang w:val="en-US"/>
+        </w:rPr>
+        <w:t xml:space="preserve"> police department Building</w:t>
+      </w:r>
+    </w:p>
+    <w:p>
+      <w:pPr>
+        <w:rPr>
+          <w:lang w:val="en-US"/>
+        </w:rPr>
+      </w:pPr>
+    </w:p>
+    <w:p>
+      <w:pPr>
+        <w:pStyle w:val="Heading2"/>
+        <w:rPr>
+          <w:lang w:val="en-US"/>
+        </w:rPr>
+      </w:pPr>
+      <w:r>
+        <w:rPr>
+          <w:lang w:val="en-US"/>
+        </w:rPr>
+        <w:t>Ca:</w:t>
+      </w:r>
+      <w:r>
+        <w:rPr>
+          <w:lang w:val="en-US"/>
+        </w:rPr>
+        <w:t>Tag/Nacht cyclus:</w:t>
+      </w:r>
+    </w:p>
+    <w:p>
+      <w:pPr>
+        <w:rPr>
+          <w:lang w:val="de-DE"/>
+        </w:rPr>
+      </w:pPr>
+      <w:r>
+        <w:rPr>
+          <w:lang w:val="en-US"/>
+        </w:rPr>
+        <w:br/>
+      </w:r>
+      <w:r>
+        <w:rPr>
+          <w:lang w:val="de-DE"/>
+        </w:rPr>
+        <w:t>Züge pro Tag</w:t>
+      </w:r>
+      <w:r>
+        <w:rPr>
+          <w:lang w:val="de-DE"/>
+        </w:rPr>
+        <w:t xml:space="preserve"> </w:t>
+      </w:r>
+      <w:r>
+        <w:rPr>
+          <w:highlight w:val="cyan"/>
+          <w:lang w:val="de-DE"/>
+        </w:rPr>
+        <w:t>Variable X</w:t>
+      </w:r>
+    </w:p>
+    <w:p>
+      <w:pPr>
+        <w:rPr>
+          <w:lang w:val="de-DE"/>
+        </w:rPr>
+      </w:pPr>
+      <w:r>
+        <w:rPr>
+          <w:highlight w:val="yellow"/>
+          <w:lang w:val="de-DE"/>
+        </w:rPr>
+        <w:t xml:space="preserve">Vormittag Mittag Nacht per </w:t>
+      </w:r>
+      <w:r>
+        <w:rPr>
+          <w:highlight w:val="cyan"/>
+          <w:lang w:val="de-DE"/>
+        </w:rPr>
+        <w:t>variable</w:t>
+      </w:r>
+    </w:p>
+    <w:p>
+      <w:pPr>
+        <w:pStyle w:val="Heading2"/>
+        <w:rPr>
+          <w:lang w:val="de-DE"/>
+        </w:rPr>
+      </w:pPr>
+      <w:proofErr w:type="spellStart"/>
+      <w:r>
+        <w:rPr>
+          <w:lang w:val="de-DE"/>
+        </w:rPr>
+        <w:t>Ne</w:t>
+      </w:r>
+      <w:r>
+        <w:rPr>
+          <w:lang w:val="de-DE"/>
+        </w:rPr>
+        <w:t>Zuhause</w:t>
+      </w:r>
+      <w:proofErr w:type="spellEnd"/>
+      <w:r>
+        <w:rPr>
+          <w:lang w:val="de-DE"/>
+        </w:rPr>
+        <w:t>:</w:t>
+      </w:r>
+    </w:p>
+    <w:p>
+      <w:r>
+        <w:t>Pflanzen</w:t>
+      </w:r>
+    </w:p>
+    <w:p>
+      <w:r>
+        <w:lastRenderedPageBreak/>
+        <w:t>Schlaf</w:t>
+      </w:r>
+      <w:r>
+        <w:t xml:space="preserve"> (1tag: langsamer </w:t>
+      </w:r>
+      <w:r>
+        <w:rPr>
+          <w:highlight w:val="yellow"/>
+        </w:rPr>
+        <w:t xml:space="preserve">weniger </w:t>
+      </w:r>
+      <w:r>
+        <w:rPr>
+          <w:highlight w:val="yellow"/>
+        </w:rPr>
+        <w:t>Züge</w:t>
+      </w:r>
+      <w:r>
+        <w:t xml:space="preserve"> 2: </w:t>
+      </w:r>
+      <w:r>
+        <w:t>kollabieren</w:t>
+      </w:r>
+      <w:r>
+        <w:t>)</w:t>
+      </w:r>
+    </w:p>
+    <w:p>
+      <w:r>
+        <w:t>Öffnen UI</w:t>
+      </w:r>
+    </w:p>
+    <w:p>
+      <w:r>
+        <w:rPr>
+          <w:highlight w:val="yellow"/>
+        </w:rPr>
+        <w:t>Keller</w:t>
+      </w:r>
+    </w:p>
     <w:p/>
     <w:p>
       <w:pPr>
         <w:pStyle w:val="Heading2"/>
-        <w:rPr>
-          <w:lang w:val="en-US"/>
-        </w:rPr>
-      </w:pPr>
-      <w:r>
-        <w:rPr>
-          <w:lang w:val="en-US"/>
-        </w:rPr>
-        <w:t xml:space="preserve">Tag/Nacht </w:t>
-      </w:r>
-      <w:proofErr w:type="spellStart"/>
-      <w:r>
-        <w:rPr>
-          <w:lang w:val="en-US"/>
-        </w:rPr>
-        <w:t>cyclus</w:t>
-      </w:r>
-      <w:proofErr w:type="spellEnd"/>
-      <w:r>
-        <w:rPr>
-          <w:lang w:val="en-US"/>
-        </w:rPr>
+      </w:pPr>
+      <w:proofErr w:type="spellStart"/>
+      <w:proofErr w:type="gramStart"/>
+      <w:r>
+        <w:t>Ca:</w:t>
+      </w:r>
+      <w:r>
+        <w:t>Schule</w:t>
+      </w:r>
+      <w:proofErr w:type="spellEnd"/>
+      <w:proofErr w:type="gramEnd"/>
+      <w:r>
         <w:t>:</w:t>
       </w:r>
     </w:p>
     <w:p>
-      <w:pPr>
-        <w:rPr>
-          <w:lang w:val="en-US"/>
-        </w:rPr>
-      </w:pPr>
-      <w:r>
-        <w:rPr>
-          <w:lang w:val="en-US"/>
-        </w:rPr>
-        <w:br/>
-      </w:r>
-      <w:proofErr w:type="spellStart"/>
-      <w:r>
-        <w:rPr>
-          <w:lang w:val="en-US"/>
-        </w:rPr>
-        <w:t>Züge</w:t>
-      </w:r>
-      <w:proofErr w:type="spellEnd"/>
-      <w:r>
-        <w:rPr>
-          <w:lang w:val="en-US"/>
-        </w:rPr>
-        <w:t xml:space="preserve"> pro Tag</w:t>
-      </w:r>
-      <w:r>
-        <w:rPr>
-          <w:lang w:val="en-US"/>
-        </w:rPr>
-        <w:t xml:space="preserve"> </w:t>
-      </w:r>
+      <w:r>
+        <w:t>Gate</w:t>
+      </w:r>
+    </w:p>
+    <w:p>
+      <w:proofErr w:type="spellStart"/>
+      <w:r>
+        <w:t>Minigames</w:t>
+      </w:r>
+      <w:proofErr w:type="spellEnd"/>
+      <w:r>
+        <w:t xml:space="preserve"> Immer</w:t>
+      </w:r>
+      <w:r>
+        <w:rPr>
+          <w:highlight w:val="yellow"/>
+        </w:rPr>
+        <w:t xml:space="preserve"> schneller</w:t>
+      </w:r>
+      <w:r>
+        <w:t xml:space="preserve"> (wenn verloren -task)</w:t>
+      </w:r>
+    </w:p>
+    <w:p>
+      <w:r>
+        <w:t>Zu spät = Nachsitzen (-Tasks)</w:t>
+      </w:r>
+    </w:p>
+    <w:p>
+      <w:pPr>
+        <w:pStyle w:val="Heading2"/>
+        <w:rPr>
+          <w:lang w:val="de-DE"/>
+        </w:rPr>
+      </w:pPr>
+      <w:proofErr w:type="spellStart"/>
+      <w:proofErr w:type="gramStart"/>
+      <w:r>
+        <w:rPr>
+          <w:lang w:val="de-DE"/>
+        </w:rPr>
+        <w:t>Ne:</w:t>
+      </w:r>
+      <w:r>
+        <w:rPr>
+          <w:lang w:val="de-DE"/>
+        </w:rPr>
+        <w:t>Flower</w:t>
+      </w:r>
+      <w:proofErr w:type="spellEnd"/>
+      <w:proofErr w:type="gramEnd"/>
+      <w:r>
+        <w:rPr>
+          <w:lang w:val="de-DE"/>
+        </w:rPr>
+        <w:t xml:space="preserve"> Shop:</w:t>
+      </w:r>
+    </w:p>
+    <w:p>
+      <w:pPr>
+        <w:rPr>
+          <w:lang w:val="en-US"/>
+        </w:rPr>
+      </w:pPr>
       <w:r>
         <w:rPr>
           <w:highlight w:val="cyan"/>
           <w:lang w:val="en-US"/>
         </w:rPr>
-        <w:t>Variable X</w:t>
-      </w:r>
-    </w:p>
-    <w:p>
-      <w:pPr>
-        <w:rPr>
-          <w:lang w:val="de-DE"/>
-        </w:rPr>
-      </w:pPr>
-      <w:r>
-        <w:rPr>
-          <w:highlight w:val="yellow"/>
-          <w:lang w:val="de-DE"/>
-        </w:rPr>
-        <w:t xml:space="preserve">Vormittag Mittag Nacht per </w:t>
-      </w:r>
-      <w:r>
-        <w:rPr>
-          <w:highlight w:val="cyan"/>
-          <w:lang w:val="de-DE"/>
-        </w:rPr>
-        <w:t>variable</w:t>
+        <w:t>Takes X tasks to enter</w:t>
+      </w:r>
+    </w:p>
+    <w:p>
+      <w:pPr>
+        <w:rPr>
+          <w:lang w:val="en-US"/>
+        </w:rPr>
+      </w:pPr>
+      <w:r>
+        <w:rPr>
+          <w:lang w:val="en-US"/>
+        </w:rPr>
+        <w:t>Topf</w:t>
+      </w:r>
+    </w:p>
+    <w:p>
+      <w:pPr>
+        <w:rPr>
+          <w:lang w:val="de-DE"/>
+        </w:rPr>
+      </w:pPr>
+      <w:r>
+        <w:rPr>
+          <w:lang w:val="de-DE"/>
+        </w:rPr>
+        <w:t>Wasser</w:t>
+      </w:r>
+    </w:p>
+    <w:p>
+      <w:r>
+        <w:rPr>
+          <w:highlight w:val="yellow"/>
+        </w:rPr>
+        <w:t>D</w:t>
+      </w:r>
+      <w:r>
+        <w:rPr>
+          <w:highlight w:val="yellow"/>
+        </w:rPr>
+        <w:t>ünger</w:t>
+      </w:r>
+    </w:p>
+    <w:p>
+      <w:r>
+        <w:t>Pflanzen</w:t>
       </w:r>
     </w:p>
     <w:p>
@@ -1049,288 +1279,226 @@
           <w:lang w:val="de-DE"/>
         </w:rPr>
       </w:pPr>
-      <w:r>
-        <w:rPr>
-          <w:lang w:val="de-DE"/>
-        </w:rPr>
-        <w:t>Zuhause:</w:t>
-      </w:r>
-    </w:p>
-    <w:p>
-      <w:r>
-        <w:t>Pflanzen</w:t>
-      </w:r>
-    </w:p>
-    <w:p>
-      <w:r>
-        <w:t>Schlaf</w:t>
-      </w:r>
-      <w:r>
-        <w:t xml:space="preserve"> (1tag: langsamer </w:t>
-      </w:r>
-      <w:r>
-        <w:rPr>
-          <w:highlight w:val="yellow"/>
-        </w:rPr>
-        <w:t xml:space="preserve">weniger </w:t>
-      </w:r>
-      <w:r>
-        <w:rPr>
-          <w:highlight w:val="yellow"/>
-        </w:rPr>
-        <w:t>Züge</w:t>
-      </w:r>
-      <w:r>
-        <w:t xml:space="preserve"> 2: </w:t>
-      </w:r>
-      <w:proofErr w:type="spellStart"/>
-      <w:r>
-        <w:t>kolabieren</w:t>
-      </w:r>
-      <w:proofErr w:type="spellEnd"/>
-      <w:r>
-        <w:t>)</w:t>
-      </w:r>
-    </w:p>
-    <w:p>
-      <w:r>
-        <w:t>Öffnen UI</w:t>
-      </w:r>
-    </w:p>
-    <w:p/>
+      <w:proofErr w:type="spellStart"/>
+      <w:proofErr w:type="gramStart"/>
+      <w:r>
+        <w:rPr>
+          <w:lang w:val="de-DE"/>
+        </w:rPr>
+        <w:t>Ne</w:t>
+      </w:r>
+      <w:r>
+        <w:rPr>
+          <w:lang w:val="de-DE"/>
+        </w:rPr>
+        <w:t>:</w:t>
+      </w:r>
+      <w:r>
+        <w:rPr>
+          <w:lang w:val="de-DE"/>
+        </w:rPr>
+        <w:t>Dealer</w:t>
+      </w:r>
+      <w:proofErr w:type="spellEnd"/>
+      <w:proofErr w:type="gramEnd"/>
+      <w:r>
+        <w:rPr>
+          <w:lang w:val="de-DE"/>
+        </w:rPr>
+        <w:t>:</w:t>
+      </w:r>
+    </w:p>
+    <w:p>
+      <w:pPr>
+        <w:rPr>
+          <w:lang w:val="en-US"/>
+        </w:rPr>
+      </w:pPr>
+      <w:r>
+        <w:rPr>
+          <w:lang w:val="en-US"/>
+        </w:rPr>
+        <w:t>Next to school</w:t>
+      </w:r>
+    </w:p>
+    <w:p>
+      <w:pPr>
+        <w:rPr>
+          <w:lang w:val="en-US"/>
+        </w:rPr>
+      </w:pPr>
+      <w:proofErr w:type="spellStart"/>
+      <w:r>
+        <w:rPr>
+          <w:lang w:val="en-US"/>
+        </w:rPr>
+        <w:t>Illegale</w:t>
+      </w:r>
+      <w:proofErr w:type="spellEnd"/>
+      <w:r>
+        <w:rPr>
+          <w:lang w:val="en-US"/>
+        </w:rPr>
+        <w:t xml:space="preserve"> Sachen</w:t>
+      </w:r>
+    </w:p>
+    <w:p>
+      <w:pPr>
+        <w:rPr>
+          <w:lang w:val="en-US"/>
+        </w:rPr>
+      </w:pPr>
+      <w:r>
+        <w:rPr>
+          <w:lang w:val="en-US"/>
+        </w:rPr>
+        <w:t xml:space="preserve">Weed </w:t>
+      </w:r>
+    </w:p>
+    <w:p>
+      <w:pPr>
+        <w:rPr>
+          <w:lang w:val="en-US"/>
+        </w:rPr>
+      </w:pPr>
+      <w:r>
+        <w:rPr>
+          <w:lang w:val="en-US"/>
+        </w:rPr>
+        <w:t>Conditional Permanent</w:t>
+      </w:r>
+      <w:r>
+        <w:rPr>
+          <w:lang w:val="en-US"/>
+        </w:rPr>
+        <w:t xml:space="preserve"> P</w:t>
+      </w:r>
+      <w:r>
+        <w:rPr>
+          <w:lang w:val="en-US"/>
+        </w:rPr>
+        <w:t>lant</w:t>
+      </w:r>
+    </w:p>
+    <w:p>
+      <w:pPr>
+        <w:rPr>
+          <w:lang w:val="de-DE"/>
+        </w:rPr>
+      </w:pPr>
+      <w:r>
+        <w:rPr>
+          <w:highlight w:val="yellow"/>
+          <w:lang w:val="en-US"/>
+        </w:rPr>
+        <w:t xml:space="preserve">Booster </w:t>
+      </w:r>
+      <w:r>
+        <w:rPr>
+          <w:highlight w:val="yellow"/>
+          <w:lang w:val="de-DE"/>
+        </w:rPr>
+        <w:t>Dünger</w:t>
+      </w:r>
+    </w:p>
+    <w:p>
+      <w:pPr>
+        <w:rPr>
+          <w:lang w:val="de-DE"/>
+        </w:rPr>
+      </w:pPr>
+      <w:r>
+        <w:rPr>
+          <w:lang w:val="de-DE"/>
+        </w:rPr>
+        <w:t xml:space="preserve">Falls verpetzt: </w:t>
+      </w:r>
+    </w:p>
     <w:p>
       <w:pPr>
         <w:pStyle w:val="Heading2"/>
-      </w:pPr>
-      <w:r>
-        <w:lastRenderedPageBreak/>
-        <w:t>Schule:</w:t>
-      </w:r>
-    </w:p>
-    <w:p>
-      <w:r>
-        <w:t>Gate</w:t>
-      </w:r>
-    </w:p>
-    <w:p>
+        <w:rPr>
+          <w:lang w:val="en-US"/>
+        </w:rPr>
+      </w:pPr>
       <w:proofErr w:type="spellStart"/>
       <w:proofErr w:type="gramStart"/>
       <w:r>
-        <w:t>Minigames</w:t>
-      </w:r>
-      <w:proofErr w:type="spellEnd"/>
-      <w:r>
-        <w:t xml:space="preserve">  </w:t>
-      </w:r>
-      <w:r>
-        <w:rPr>
-          <w:highlight w:val="yellow"/>
-        </w:rPr>
-        <w:t>Immer</w:t>
-      </w:r>
+        <w:rPr>
+          <w:lang w:val="en-US"/>
+        </w:rPr>
+        <w:t>Ca:</w:t>
+      </w:r>
+      <w:r>
+        <w:rPr>
+          <w:lang w:val="en-US"/>
+        </w:rPr>
+        <w:t>Cops</w:t>
+      </w:r>
+      <w:proofErr w:type="spellEnd"/>
       <w:proofErr w:type="gramEnd"/>
       <w:r>
         <w:rPr>
-          <w:highlight w:val="yellow"/>
-        </w:rPr>
-        <w:t xml:space="preserve"> schneller</w:t>
-      </w:r>
-    </w:p>
-    <w:p>
-      <w:pPr>
-        <w:pStyle w:val="Heading2"/>
-        <w:rPr>
-          <w:lang w:val="en-US"/>
-        </w:rPr>
-      </w:pPr>
-      <w:r>
-        <w:rPr>
-          <w:lang w:val="en-US"/>
-        </w:rPr>
-        <w:t>Flower Shop:</w:t>
-      </w:r>
-    </w:p>
-    <w:p>
-      <w:pPr>
-        <w:rPr>
-          <w:lang w:val="en-US"/>
-        </w:rPr>
-      </w:pPr>
-      <w:r>
-        <w:rPr>
-          <w:highlight w:val="cyan"/>
-          <w:lang w:val="en-US"/>
-        </w:rPr>
-        <w:t>Takes X tasks to enter</w:t>
-      </w:r>
-    </w:p>
-    <w:p>
-      <w:pPr>
-        <w:rPr>
-          <w:lang w:val="en-US"/>
-        </w:rPr>
-      </w:pPr>
-      <w:r>
-        <w:rPr>
-          <w:lang w:val="en-US"/>
-        </w:rPr>
-        <w:t>Topf</w:t>
-      </w:r>
-    </w:p>
-    <w:p>
-      <w:pPr>
-        <w:rPr>
-          <w:lang w:val="de-DE"/>
-        </w:rPr>
-      </w:pPr>
-      <w:r>
-        <w:rPr>
-          <w:lang w:val="de-DE"/>
-        </w:rPr>
-        <w:t>Erde</w:t>
-      </w:r>
-    </w:p>
-    <w:p>
-      <w:pPr>
-        <w:rPr>
-          <w:lang w:val="de-DE"/>
-        </w:rPr>
-      </w:pPr>
-      <w:r>
-        <w:rPr>
-          <w:lang w:val="de-DE"/>
-        </w:rPr>
-        <w:t>Wasser</w:t>
-      </w:r>
-    </w:p>
-    <w:p>
-      <w:pPr>
-        <w:rPr>
-          <w:lang w:val="de-DE"/>
-        </w:rPr>
-      </w:pPr>
-      <w:proofErr w:type="spellStart"/>
-      <w:r>
-        <w:rPr>
-          <w:highlight w:val="yellow"/>
-          <w:lang w:val="de-DE"/>
-        </w:rPr>
-        <w:t>dünger</w:t>
-      </w:r>
-      <w:proofErr w:type="spellEnd"/>
-    </w:p>
-    <w:p>
-      <w:pPr>
-        <w:pStyle w:val="Heading2"/>
-        <w:rPr>
-          <w:lang w:val="de-DE"/>
-        </w:rPr>
-      </w:pPr>
-      <w:r>
-        <w:rPr>
-          <w:lang w:val="de-DE"/>
-        </w:rPr>
-        <w:t>Dealer:</w:t>
-      </w:r>
-    </w:p>
-    <w:p>
-      <w:pPr>
-        <w:rPr>
-          <w:lang w:val="en-US"/>
-        </w:rPr>
-      </w:pPr>
-      <w:r>
-        <w:rPr>
-          <w:lang w:val="en-US"/>
-        </w:rPr>
-        <w:t>Next to school</w:t>
-      </w:r>
-    </w:p>
-    <w:p>
-      <w:r>
-        <w:t>Illegale Sachen</w:t>
-      </w:r>
-    </w:p>
-    <w:p>
-      <w:r>
-        <w:t xml:space="preserve">Weed </w:t>
-      </w:r>
-    </w:p>
-    <w:p>
-      <w:pPr>
-        <w:rPr>
-          <w:lang w:val="en-US"/>
-        </w:rPr>
-      </w:pPr>
-      <w:r>
-        <w:rPr>
-          <w:lang w:val="en-US"/>
-        </w:rPr>
-        <w:t>Conditional Permanent</w:t>
-      </w:r>
-      <w:r>
-        <w:rPr>
-          <w:lang w:val="en-US"/>
-        </w:rPr>
-        <w:t xml:space="preserve"> P</w:t>
-      </w:r>
-      <w:r>
-        <w:rPr>
-          <w:lang w:val="en-US"/>
-        </w:rPr>
-        <w:t>lant</w:t>
-      </w:r>
-    </w:p>
-    <w:p>
-      <w:pPr>
-        <w:rPr>
-          <w:lang w:val="en-US"/>
-        </w:rPr>
-      </w:pPr>
-      <w:r>
-        <w:rPr>
-          <w:highlight w:val="yellow"/>
-          <w:lang w:val="en-US"/>
-        </w:rPr>
-        <w:t xml:space="preserve">Booster </w:t>
-      </w:r>
-      <w:proofErr w:type="spellStart"/>
-      <w:r>
-        <w:rPr>
-          <w:highlight w:val="yellow"/>
-          <w:lang w:val="en-US"/>
-        </w:rPr>
-        <w:t>Dünger</w:t>
-      </w:r>
-      <w:proofErr w:type="spellEnd"/>
-    </w:p>
-    <w:p>
-      <w:pPr>
-        <w:pStyle w:val="Heading2"/>
-        <w:rPr>
-          <w:lang w:val="en-US"/>
-        </w:rPr>
-      </w:pPr>
-      <w:r>
-        <w:rPr>
-          <w:lang w:val="en-US"/>
-        </w:rPr>
-        <w:t>Cops:</w:t>
-      </w:r>
-    </w:p>
-    <w:p>
-      <w:pPr>
-        <w:rPr>
-          <w:lang w:val="en-US"/>
-        </w:rPr>
-      </w:pPr>
-    </w:p>
-    <w:p>
-      <w:pPr>
-        <w:rPr>
-          <w:lang w:val="en-US"/>
-        </w:rPr>
-      </w:pPr>
+          <w:lang w:val="en-US"/>
+        </w:rPr>
+        <w:t>:</w:t>
+      </w:r>
+    </w:p>
+    <w:p>
+      <w:pPr>
+        <w:rPr>
+          <w:lang w:val="en-US"/>
+        </w:rPr>
+      </w:pPr>
+      <w:r>
+        <w:rPr>
+          <w:lang w:val="en-US"/>
+        </w:rPr>
+        <w:t xml:space="preserve">Illegal Item = 1 Tag </w:t>
+      </w:r>
+    </w:p>
+    <w:p>
+      <w:pPr>
+        <w:rPr>
+          <w:lang w:val="de-DE"/>
+        </w:rPr>
+      </w:pPr>
+      <w:r>
+        <w:rPr>
+          <w:lang w:val="de-DE"/>
+        </w:rPr>
+        <w:t xml:space="preserve">Durchsuchung mit </w:t>
+      </w:r>
+      <w:proofErr w:type="spellStart"/>
+      <w:r>
+        <w:rPr>
+          <w:lang w:val="de-DE"/>
+        </w:rPr>
+        <w:t>fund</w:t>
+      </w:r>
+      <w:proofErr w:type="spellEnd"/>
+      <w:r>
+        <w:rPr>
+          <w:lang w:val="de-DE"/>
+        </w:rPr>
+        <w:t xml:space="preserve"> = 3 Tage</w:t>
+      </w:r>
+    </w:p>
+    <w:p>
+      <w:pPr>
+        <w:rPr>
+          <w:lang w:val="de-DE"/>
+        </w:rPr>
+      </w:pPr>
+      <w:proofErr w:type="spellStart"/>
+      <w:r>
+        <w:rPr>
+          <w:highlight w:val="yellow"/>
+          <w:lang w:val="de-DE"/>
+        </w:rPr>
+        <w:t>Verpätzen</w:t>
+      </w:r>
+      <w:proofErr w:type="spellEnd"/>
     </w:p>
     <w:sectPr>
       <w:pgSz w:w="11906" w:h="16838"/>

</xml_diff>

<commit_message>
soll zu kann ziele verändert
</commit_message>
<xml_diff>
--- a/Office Dateien/The Grower.docx
+++ b/Office Dateien/The Grower.docx
@@ -4,7 +4,7 @@
   <w:body>
     <w:p>
       <w:pPr>
-        <w:pStyle w:val="Title"/>
+        <w:pStyle w:val="Titel"/>
       </w:pPr>
       <w:r>
         <w:t xml:space="preserve">The </w:t>
@@ -17,7 +17,7 @@
     </w:p>
     <w:p>
       <w:pPr>
-        <w:pStyle w:val="Heading1"/>
+        <w:pStyle w:val="berschrift1"/>
       </w:pPr>
       <w:r>
         <w:t>I Informieren</w:t>
@@ -25,7 +25,7 @@
     </w:p>
     <w:p>
       <w:pPr>
-        <w:pStyle w:val="Heading1"/>
+        <w:pStyle w:val="berschrift1"/>
       </w:pPr>
       <w:r>
         <w:t>Auftrag Klä</w:t>
@@ -78,7 +78,7 @@
     </w:p>
     <w:p>
       <w:pPr>
-        <w:pStyle w:val="Heading1"/>
+        <w:pStyle w:val="berschrift1"/>
       </w:pPr>
       <w:r>
         <w:t>Wer will von wem was?</w:t>
@@ -86,7 +86,7 @@
     </w:p>
     <w:p>
       <w:pPr>
-        <w:pStyle w:val="Heading2"/>
+        <w:pStyle w:val="berschrift2"/>
       </w:pPr>
       <w:r>
         <w:t>Auftraggeber</w:t>
@@ -132,7 +132,7 @@
     </w:p>
     <w:p>
       <w:pPr>
-        <w:pStyle w:val="Heading2"/>
+        <w:pStyle w:val="berschrift2"/>
       </w:pPr>
       <w:r>
         <w:t>Projektteam</w:t>
@@ -171,7 +171,7 @@
     </w:p>
     <w:p>
       <w:pPr>
-        <w:pStyle w:val="Heading2"/>
+        <w:pStyle w:val="berschrift2"/>
       </w:pPr>
       <w:r>
         <w:t>Projektleitung</w:t>
@@ -192,7 +192,7 @@
     </w:p>
     <w:p>
       <w:pPr>
-        <w:pStyle w:val="Heading1"/>
+        <w:pStyle w:val="berschrift1"/>
       </w:pPr>
       <w:r>
         <w:t>Wozu dient das Produkt?</w:t>
@@ -209,7 +209,7 @@
     <w:p/>
     <w:p>
       <w:pPr>
-        <w:pStyle w:val="Heading2"/>
+        <w:pStyle w:val="berschrift2"/>
       </w:pPr>
       <w:r>
         <w:t>Wie muss es sein?</w:t>
@@ -225,7 +225,7 @@
     </w:p>
     <w:p>
       <w:pPr>
-        <w:pStyle w:val="Heading2"/>
+        <w:pStyle w:val="berschrift2"/>
         <w:rPr>
           <w:lang w:val="en-GB"/>
         </w:rPr>
@@ -298,7 +298,7 @@
     </w:p>
     <w:p>
       <w:pPr>
-        <w:pStyle w:val="Heading1"/>
+        <w:pStyle w:val="berschrift1"/>
       </w:pPr>
       <w:r>
         <w:lastRenderedPageBreak/>
@@ -310,12 +310,24 @@
         <w:rPr>
           <w:highlight w:val="yellow"/>
         </w:rPr>
-        <w:t>Alles Gelb markierte sind SOLL ZIELE</w:t>
-      </w:r>
-    </w:p>
-    <w:p>
-      <w:pPr>
-        <w:pStyle w:val="Heading2"/>
+        <w:t xml:space="preserve">Alles Gelb markierte sind </w:t>
+      </w:r>
+      <w:r>
+        <w:rPr>
+          <w:highlight w:val="yellow"/>
+        </w:rPr>
+        <w:t>kann</w:t>
+      </w:r>
+      <w:r>
+        <w:rPr>
+          <w:highlight w:val="yellow"/>
+        </w:rPr>
+        <w:t xml:space="preserve"> ZIELE</w:t>
+      </w:r>
+    </w:p>
+    <w:p>
+      <w:pPr>
+        <w:pStyle w:val="berschrift2"/>
       </w:pPr>
       <w:r>
         <w:t>Ortschaften</w:t>
@@ -360,7 +372,7 @@
     <w:p/>
     <w:p>
       <w:pPr>
-        <w:pStyle w:val="Heading2"/>
+        <w:pStyle w:val="berschrift2"/>
       </w:pPr>
       <w:r>
         <w:t>Steigernde Schwierigkeit</w:t>
@@ -407,7 +419,7 @@
     </w:p>
     <w:p>
       <w:pPr>
-        <w:pStyle w:val="Heading2"/>
+        <w:pStyle w:val="berschrift2"/>
         <w:rPr>
           <w:highlight w:val="yellow"/>
           <w:lang w:val="en-GB"/>
@@ -484,7 +496,7 @@
     </w:p>
     <w:p>
       <w:pPr>
-        <w:pStyle w:val="Heading2"/>
+        <w:pStyle w:val="berschrift2"/>
       </w:pPr>
       <w:r>
         <w:t>Pflanzen:</w:t>
@@ -553,7 +565,7 @@
     </w:p>
     <w:p>
       <w:pPr>
-        <w:pStyle w:val="Heading2"/>
+        <w:pStyle w:val="berschrift2"/>
       </w:pPr>
       <w:r>
         <w:t>Tägliche Tasks</w:t>
@@ -591,7 +603,7 @@
     </w:p>
     <w:p>
       <w:pPr>
-        <w:pStyle w:val="Heading2"/>
+        <w:pStyle w:val="berschrift2"/>
       </w:pPr>
       <w:r>
         <w:t>Geld:</w:t>
@@ -626,7 +638,7 @@
     </w:p>
     <w:p>
       <w:pPr>
-        <w:pStyle w:val="Heading1"/>
+        <w:pStyle w:val="berschrift1"/>
       </w:pPr>
       <w:proofErr w:type="spellStart"/>
       <w:r>
@@ -858,7 +870,7 @@
     </w:p>
     <w:p>
       <w:pPr>
-        <w:pStyle w:val="Heading1"/>
+        <w:pStyle w:val="berschrift1"/>
         <w:rPr>
           <w:lang w:val="de-DE"/>
         </w:rPr>
@@ -877,7 +889,7 @@
     </w:p>
     <w:p>
       <w:pPr>
-        <w:pStyle w:val="Heading1"/>
+        <w:pStyle w:val="berschrift1"/>
       </w:pPr>
       <w:r>
         <w:t>Sounds:</w:t>
@@ -890,7 +902,7 @@
     </w:p>
     <w:p>
       <w:pPr>
-        <w:pStyle w:val="Heading2"/>
+        <w:pStyle w:val="berschrift2"/>
       </w:pPr>
       <w:r>
         <w:t>Animationen:</w:t>
@@ -904,7 +916,7 @@
     <w:p/>
     <w:p>
       <w:pPr>
-        <w:pStyle w:val="Heading1"/>
+        <w:pStyle w:val="berschrift1"/>
       </w:pPr>
       <w:r>
         <w:t>P Planen</w:t>
@@ -927,7 +939,7 @@
     <w:p/>
     <w:p>
       <w:pPr>
-        <w:pStyle w:val="Heading1"/>
+        <w:pStyle w:val="berschrift1"/>
         <w:rPr>
           <w:lang w:val="en-US"/>
         </w:rPr>
@@ -980,15 +992,15 @@
     </w:p>
     <w:p>
       <w:pPr>
-        <w:pStyle w:val="Heading2"/>
-        <w:rPr>
-          <w:lang w:val="en-US"/>
-        </w:rPr>
-      </w:pPr>
-    </w:p>
-    <w:p>
-      <w:pPr>
-        <w:pStyle w:val="Heading2"/>
+        <w:pStyle w:val="berschrift2"/>
+        <w:rPr>
+          <w:lang w:val="en-US"/>
+        </w:rPr>
+      </w:pPr>
+    </w:p>
+    <w:p>
+      <w:pPr>
+        <w:pStyle w:val="berschrift2"/>
         <w:rPr>
           <w:lang w:val="en-US"/>
         </w:rPr>
@@ -1072,23 +1084,23 @@
     </w:p>
     <w:p>
       <w:pPr>
-        <w:pStyle w:val="Heading2"/>
-        <w:rPr>
-          <w:lang w:val="de-DE"/>
+        <w:pStyle w:val="berschrift2"/>
+        <w:rPr>
+          <w:lang w:val="en-GB"/>
         </w:rPr>
       </w:pPr>
       <w:proofErr w:type="spellStart"/>
       <w:proofErr w:type="gramStart"/>
       <w:r>
         <w:rPr>
-          <w:lang w:val="de-DE"/>
+          <w:lang w:val="en-GB"/>
         </w:rPr>
         <w:lastRenderedPageBreak/>
         <w:t>Ca:</w:t>
       </w:r>
       <w:r>
         <w:rPr>
-          <w:lang w:val="de-DE"/>
+          <w:lang w:val="en-GB"/>
         </w:rPr>
         <w:t>Tag</w:t>
       </w:r>
@@ -1096,21 +1108,21 @@
       <w:proofErr w:type="gramEnd"/>
       <w:r>
         <w:rPr>
-          <w:lang w:val="de-DE"/>
+          <w:lang w:val="en-GB"/>
         </w:rPr>
         <w:t xml:space="preserve">/Nacht </w:t>
       </w:r>
       <w:proofErr w:type="spellStart"/>
       <w:r>
         <w:rPr>
-          <w:lang w:val="de-DE"/>
+          <w:lang w:val="en-GB"/>
         </w:rPr>
         <w:t>cyclus</w:t>
       </w:r>
       <w:proofErr w:type="spellEnd"/>
       <w:r>
         <w:rPr>
-          <w:lang w:val="de-DE"/>
+          <w:lang w:val="en-GB"/>
         </w:rPr>
         <w:t>:</w:t>
       </w:r>
@@ -1118,31 +1130,39 @@
     <w:p>
       <w:pPr>
         <w:rPr>
-          <w:lang w:val="de-DE"/>
-        </w:rPr>
-      </w:pPr>
-      <w:r>
-        <w:rPr>
-          <w:lang w:val="de-DE"/>
+          <w:lang w:val="en-GB"/>
+        </w:rPr>
+      </w:pPr>
+      <w:r>
+        <w:rPr>
+          <w:lang w:val="en-GB"/>
         </w:rPr>
         <w:br/>
       </w:r>
-      <w:r>
-        <w:rPr>
-          <w:lang w:val="de-DE"/>
-        </w:rPr>
-        <w:t>Züge pro Tag</w:t>
-      </w:r>
-      <w:r>
-        <w:rPr>
-          <w:lang w:val="de-DE"/>
+      <w:proofErr w:type="spellStart"/>
+      <w:r>
+        <w:rPr>
+          <w:lang w:val="en-GB"/>
+        </w:rPr>
+        <w:t>Züge</w:t>
+      </w:r>
+      <w:proofErr w:type="spellEnd"/>
+      <w:r>
+        <w:rPr>
+          <w:lang w:val="en-GB"/>
+        </w:rPr>
+        <w:t xml:space="preserve"> pro Tag</w:t>
+      </w:r>
+      <w:r>
+        <w:rPr>
+          <w:lang w:val="en-GB"/>
         </w:rPr>
         <w:t xml:space="preserve"> </w:t>
       </w:r>
       <w:r>
         <w:rPr>
           <w:highlight w:val="cyan"/>
-          <w:lang w:val="de-DE"/>
+          <w:lang w:val="en-GB"/>
         </w:rPr>
         <w:t>Variable X</w:t>
       </w:r>
@@ -1170,7 +1190,7 @@
     </w:p>
     <w:p>
       <w:pPr>
-        <w:pStyle w:val="Heading2"/>
+        <w:pStyle w:val="berschrift2"/>
         <w:rPr>
           <w:lang w:val="de-DE"/>
         </w:rPr>
@@ -1246,7 +1266,7 @@
     <w:p/>
     <w:p>
       <w:pPr>
-        <w:pStyle w:val="Heading2"/>
+        <w:pStyle w:val="berschrift2"/>
       </w:pPr>
       <w:proofErr w:type="spellStart"/>
       <w:proofErr w:type="gramStart"/>
@@ -1293,7 +1313,7 @@
     </w:p>
     <w:p>
       <w:pPr>
-        <w:pStyle w:val="Heading2"/>
+        <w:pStyle w:val="berschrift2"/>
         <w:rPr>
           <w:lang w:val="de-DE"/>
         </w:rPr>
@@ -1423,7 +1443,7 @@
     </w:p>
     <w:p>
       <w:pPr>
-        <w:pStyle w:val="Heading2"/>
+        <w:pStyle w:val="berschrift2"/>
         <w:rPr>
           <w:lang w:val="en-US"/>
         </w:rPr>
@@ -1482,8 +1502,16 @@
         <w:rPr>
           <w:lang w:val="en-US"/>
         </w:rPr>
-        <w:t xml:space="preserve"> Sachen</w:t>
-      </w:r>
+        <w:t xml:space="preserve"> </w:t>
+      </w:r>
+      <w:proofErr w:type="spellStart"/>
+      <w:r>
+        <w:rPr>
+          <w:lang w:val="en-US"/>
+        </w:rPr>
+        <w:t>Sachen</w:t>
+      </w:r>
+      <w:proofErr w:type="spellEnd"/>
     </w:p>
     <w:p>
       <w:pPr>
@@ -1561,7 +1589,7 @@
     </w:p>
     <w:p>
       <w:pPr>
-        <w:pStyle w:val="Heading2"/>
+        <w:pStyle w:val="berschrift2"/>
         <w:rPr>
           <w:lang w:val="de-DE"/>
         </w:rPr>
@@ -2171,15 +2199,15 @@
     <w:lsdException w:name="Unresolved Mention" w:semiHidden="1" w:unhideWhenUsed="1"/>
     <w:lsdException w:name="Smart Link" w:semiHidden="1" w:unhideWhenUsed="1"/>
   </w:latentStyles>
-  <w:style w:type="paragraph" w:default="1" w:styleId="Normal">
+  <w:style w:type="paragraph" w:default="1" w:styleId="Standard">
     <w:name w:val="Normal"/>
     <w:qFormat/>
   </w:style>
-  <w:style w:type="paragraph" w:styleId="Heading1">
+  <w:style w:type="paragraph" w:styleId="berschrift1">
     <w:name w:val="heading 1"/>
-    <w:basedOn w:val="Normal"/>
-    <w:next w:val="Normal"/>
-    <w:link w:val="Heading1Char"/>
+    <w:basedOn w:val="Standard"/>
+    <w:next w:val="Standard"/>
+    <w:link w:val="berschrift1Zchn"/>
     <w:uiPriority w:val="9"/>
     <w:qFormat/>
     <w:rsid w:val="000C316A"/>
@@ -2196,11 +2224,11 @@
       <w:szCs w:val="32"/>
     </w:rPr>
   </w:style>
-  <w:style w:type="paragraph" w:styleId="Heading2">
+  <w:style w:type="paragraph" w:styleId="berschrift2">
     <w:name w:val="heading 2"/>
-    <w:basedOn w:val="Normal"/>
-    <w:next w:val="Normal"/>
-    <w:link w:val="Heading2Char"/>
+    <w:basedOn w:val="Standard"/>
+    <w:next w:val="Standard"/>
+    <w:link w:val="berschrift2Zchn"/>
     <w:uiPriority w:val="9"/>
     <w:unhideWhenUsed/>
     <w:qFormat/>
@@ -2218,13 +2246,13 @@
       <w:szCs w:val="26"/>
     </w:rPr>
   </w:style>
-  <w:style w:type="character" w:default="1" w:styleId="DefaultParagraphFont">
+  <w:style w:type="character" w:default="1" w:styleId="Absatz-Standardschriftart">
     <w:name w:val="Default Paragraph Font"/>
     <w:uiPriority w:val="1"/>
     <w:semiHidden/>
     <w:unhideWhenUsed/>
   </w:style>
-  <w:style w:type="table" w:default="1" w:styleId="TableNormal">
+  <w:style w:type="table" w:default="1" w:styleId="NormaleTabelle">
     <w:name w:val="Normal Table"/>
     <w:uiPriority w:val="99"/>
     <w:semiHidden/>
@@ -2239,16 +2267,16 @@
       </w:tblCellMar>
     </w:tblPr>
   </w:style>
-  <w:style w:type="numbering" w:default="1" w:styleId="NoList">
+  <w:style w:type="numbering" w:default="1" w:styleId="KeineListe">
     <w:name w:val="No List"/>
     <w:uiPriority w:val="99"/>
     <w:semiHidden/>
     <w:unhideWhenUsed/>
   </w:style>
-  <w:style w:type="character" w:customStyle="1" w:styleId="Heading1Char">
-    <w:name w:val="Heading 1 Char"/>
-    <w:basedOn w:val="DefaultParagraphFont"/>
-    <w:link w:val="Heading1"/>
+  <w:style w:type="character" w:customStyle="1" w:styleId="berschrift1Zchn">
+    <w:name w:val="Überschrift 1 Zchn"/>
+    <w:basedOn w:val="Absatz-Standardschriftart"/>
+    <w:link w:val="berschrift1"/>
     <w:uiPriority w:val="9"/>
     <w:rsid w:val="000C316A"/>
     <w:rPr>
@@ -2258,11 +2286,11 @@
       <w:szCs w:val="32"/>
     </w:rPr>
   </w:style>
-  <w:style w:type="paragraph" w:styleId="Title">
+  <w:style w:type="paragraph" w:styleId="Titel">
     <w:name w:val="Title"/>
-    <w:basedOn w:val="Normal"/>
-    <w:next w:val="Normal"/>
-    <w:link w:val="TitleChar"/>
+    <w:basedOn w:val="Standard"/>
+    <w:next w:val="Standard"/>
+    <w:link w:val="TitelZchn"/>
     <w:uiPriority w:val="10"/>
     <w:qFormat/>
     <w:rsid w:val="000C316A"/>
@@ -2278,10 +2306,10 @@
       <w:szCs w:val="56"/>
     </w:rPr>
   </w:style>
-  <w:style w:type="character" w:customStyle="1" w:styleId="TitleChar">
-    <w:name w:val="Title Char"/>
-    <w:basedOn w:val="DefaultParagraphFont"/>
-    <w:link w:val="Title"/>
+  <w:style w:type="character" w:customStyle="1" w:styleId="TitelZchn">
+    <w:name w:val="Titel Zchn"/>
+    <w:basedOn w:val="Absatz-Standardschriftart"/>
+    <w:link w:val="Titel"/>
     <w:uiPriority w:val="10"/>
     <w:rsid w:val="000C316A"/>
     <w:rPr>
@@ -2292,10 +2320,10 @@
       <w:szCs w:val="56"/>
     </w:rPr>
   </w:style>
-  <w:style w:type="character" w:customStyle="1" w:styleId="Heading2Char">
-    <w:name w:val="Heading 2 Char"/>
-    <w:basedOn w:val="DefaultParagraphFont"/>
-    <w:link w:val="Heading2"/>
+  <w:style w:type="character" w:customStyle="1" w:styleId="berschrift2Zchn">
+    <w:name w:val="Überschrift 2 Zchn"/>
+    <w:basedOn w:val="Absatz-Standardschriftart"/>
+    <w:link w:val="berschrift2"/>
     <w:uiPriority w:val="9"/>
     <w:rsid w:val="00C46FCE"/>
     <w:rPr>
@@ -2321,9 +2349,9 @@
       <w:szCs w:val="24"/>
     </w:rPr>
   </w:style>
-  <w:style w:type="paragraph" w:styleId="ListParagraph">
+  <w:style w:type="paragraph" w:styleId="Listenabsatz">
     <w:name w:val="List Paragraph"/>
-    <w:basedOn w:val="Normal"/>
+    <w:basedOn w:val="Standard"/>
     <w:uiPriority w:val="34"/>
     <w:qFormat/>
     <w:rsid w:val="009B323A"/>

</xml_diff>

<commit_message>
Neue Doku The Grower
</commit_message>
<xml_diff>
--- a/Office Dateien/The Grower.docx
+++ b/Office Dateien/The Grower.docx
@@ -4,15 +4,20 @@
   <w:body>
     <w:p>
       <w:pPr>
-        <w:pStyle w:val="Title"/>
-      </w:pPr>
-      <w:r>
-        <w:t>The Grower</w:t>
-      </w:r>
-    </w:p>
-    <w:p>
-      <w:pPr>
-        <w:pStyle w:val="Heading1"/>
+        <w:pStyle w:val="Titel"/>
+      </w:pPr>
+      <w:r>
+        <w:t xml:space="preserve">The </w:t>
+      </w:r>
+      <w:proofErr w:type="spellStart"/>
+      <w:r>
+        <w:t>Grower</w:t>
+      </w:r>
+      <w:proofErr w:type="spellEnd"/>
+    </w:p>
+    <w:p>
+      <w:pPr>
+        <w:pStyle w:val="berschrift1"/>
       </w:pPr>
       <w:r>
         <w:t>I Informieren</w:t>
@@ -20,7 +25,7 @@
     </w:p>
     <w:p>
       <w:pPr>
-        <w:pStyle w:val="Heading1"/>
+        <w:pStyle w:val="berschrift1"/>
       </w:pPr>
       <w:r>
         <w:t>Auftrag Klä</w:t>
@@ -52,15 +57,28 @@
         <w:t xml:space="preserve"> Unsere Spiel Idee bestand darin ein Spiel zu erstellen im Genre Tycoon mit Spiel Elementen aus </w:t>
       </w:r>
       <w:r>
-        <w:t>The Escapists</w:t>
-      </w:r>
-      <w:r>
-        <w:t xml:space="preserve"> und Drugdeal Simulator</w:t>
-      </w:r>
-    </w:p>
-    <w:p>
-      <w:pPr>
-        <w:pStyle w:val="Heading1"/>
+        <w:t xml:space="preserve">The </w:t>
+      </w:r>
+      <w:proofErr w:type="spellStart"/>
+      <w:r>
+        <w:t>Escapists</w:t>
+      </w:r>
+      <w:proofErr w:type="spellEnd"/>
+      <w:r>
+        <w:t xml:space="preserve"> und </w:t>
+      </w:r>
+      <w:proofErr w:type="spellStart"/>
+      <w:r>
+        <w:t>Drugdeal</w:t>
+      </w:r>
+      <w:proofErr w:type="spellEnd"/>
+      <w:r>
+        <w:t xml:space="preserve"> Simulator</w:t>
+      </w:r>
+    </w:p>
+    <w:p>
+      <w:pPr>
+        <w:pStyle w:val="berschrift1"/>
       </w:pPr>
       <w:r>
         <w:t>Wer will von wem was?</w:t>
@@ -68,7 +86,7 @@
     </w:p>
     <w:p>
       <w:pPr>
-        <w:pStyle w:val="Heading2"/>
+        <w:pStyle w:val="berschrift2"/>
       </w:pPr>
       <w:r>
         <w:t>Auftraggeber</w:t>
@@ -81,11 +99,21 @@
       <w:r>
         <w:t xml:space="preserve">Wir wollen mit keinen Kosten </w:t>
       </w:r>
+      <w:proofErr w:type="gramStart"/>
       <w:r>
         <w:t>ein spielbares spassmachendes Tycoon</w:t>
       </w:r>
-      <w:r>
-        <w:t xml:space="preserve"> mässiges Grower game erstellen, mit Daily Tasks und Upgrades, es kommen eventuell noch Cops und eine </w:t>
+      <w:proofErr w:type="gramEnd"/>
+      <w:r>
+        <w:t xml:space="preserve"> mässiges </w:t>
+      </w:r>
+      <w:proofErr w:type="spellStart"/>
+      <w:r>
+        <w:t>Grower</w:t>
+      </w:r>
+      <w:proofErr w:type="spellEnd"/>
+      <w:r>
+        <w:t xml:space="preserve"> game erstellen, mit Daily Tasks und Upgrades, es kommen eventuell noch Cops und eine </w:t>
       </w:r>
       <w:r>
         <w:t>Alarmbereitschaft</w:t>
@@ -104,7 +132,7 @@
     </w:p>
     <w:p>
       <w:pPr>
-        <w:pStyle w:val="Heading2"/>
+        <w:pStyle w:val="berschrift2"/>
       </w:pPr>
       <w:r>
         <w:t>Projektteam</w:t>
@@ -143,7 +171,7 @@
     </w:p>
     <w:p>
       <w:pPr>
-        <w:pStyle w:val="Heading2"/>
+        <w:pStyle w:val="berschrift2"/>
       </w:pPr>
       <w:r>
         <w:t>Projektleitung</w:t>
@@ -164,7 +192,7 @@
     </w:p>
     <w:p>
       <w:pPr>
-        <w:pStyle w:val="Heading1"/>
+        <w:pStyle w:val="berschrift1"/>
       </w:pPr>
       <w:r>
         <w:t>Wozu dient das Produkt?</w:t>
@@ -178,10 +206,9 @@
         <w:t xml:space="preserve"> und ein Spassiges Pflanzen und Lifestyles Simulation Spiel erstellen.</w:t>
       </w:r>
     </w:p>
-    <w:p/>
-    <w:p>
-      <w:pPr>
-        <w:pStyle w:val="Heading2"/>
+    <w:p>
+      <w:pPr>
+        <w:pStyle w:val="berschrift2"/>
       </w:pPr>
       <w:r>
         <w:t>Wie muss es sein?</w:t>
@@ -197,7 +224,7 @@
     </w:p>
     <w:p>
       <w:pPr>
-        <w:pStyle w:val="Heading2"/>
+        <w:pStyle w:val="berschrift2"/>
         <w:rPr>
           <w:lang w:val="en-GB"/>
         </w:rPr>
@@ -250,8 +277,13 @@
     </w:p>
     <w:p>
       <w:r>
-        <w:t>-Youtube</w:t>
-      </w:r>
+        <w:t>-</w:t>
+      </w:r>
+      <w:proofErr w:type="spellStart"/>
+      <w:r>
+        <w:t>Youtube</w:t>
+      </w:r>
+      <w:proofErr w:type="spellEnd"/>
     </w:p>
     <w:p>
       <w:r>
@@ -265,7 +297,7 @@
     </w:p>
     <w:p>
       <w:pPr>
-        <w:pStyle w:val="Heading1"/>
+        <w:pStyle w:val="berschrift1"/>
       </w:pPr>
       <w:r>
         <w:lastRenderedPageBreak/>
@@ -294,7 +326,7 @@
     </w:p>
     <w:p>
       <w:pPr>
-        <w:pStyle w:val="Heading2"/>
+        <w:pStyle w:val="berschrift2"/>
       </w:pPr>
       <w:r>
         <w:t>Ortschaften</w:t>
@@ -312,7 +344,21 @@
         <w:rPr>
           <w:highlight w:val="yellow"/>
         </w:rPr>
-        <w:t>(Neue map)</w:t>
+        <w:t xml:space="preserve">(Neue </w:t>
+      </w:r>
+      <w:proofErr w:type="spellStart"/>
+      <w:r>
+        <w:rPr>
+          <w:highlight w:val="yellow"/>
+        </w:rPr>
+        <w:t>map</w:t>
+      </w:r>
+      <w:proofErr w:type="spellEnd"/>
+      <w:r>
+        <w:rPr>
+          <w:highlight w:val="yellow"/>
+        </w:rPr>
+        <w:t>)</w:t>
       </w:r>
       <w:r>
         <w:t xml:space="preserve"> sonst UI</w:t>
@@ -325,7 +371,7 @@
     <w:p/>
     <w:p>
       <w:pPr>
-        <w:pStyle w:val="Heading2"/>
+        <w:pStyle w:val="berschrift2"/>
       </w:pPr>
       <w:r>
         <w:t>Steigernde Schwierigkeit</w:t>
@@ -372,7 +418,7 @@
     </w:p>
     <w:p>
       <w:pPr>
-        <w:pStyle w:val="Heading2"/>
+        <w:pStyle w:val="berschrift2"/>
         <w:rPr>
           <w:highlight w:val="yellow"/>
           <w:lang w:val="en-GB"/>
@@ -393,6 +439,7 @@
           <w:lang w:val="en-GB"/>
         </w:rPr>
       </w:pPr>
+      <w:proofErr w:type="spellStart"/>
       <w:r>
         <w:rPr>
           <w:highlight w:val="yellow"/>
@@ -400,6 +447,7 @@
         </w:rPr>
         <w:t>Coffein</w:t>
       </w:r>
+      <w:proofErr w:type="spellEnd"/>
     </w:p>
     <w:p>
       <w:pPr>
@@ -447,7 +495,7 @@
     </w:p>
     <w:p>
       <w:pPr>
-        <w:pStyle w:val="Heading2"/>
+        <w:pStyle w:val="berschrift2"/>
       </w:pPr>
       <w:r>
         <w:t>Pflanzen:</w:t>
@@ -505,16 +553,18 @@
       </w:r>
     </w:p>
     <w:p>
+      <w:proofErr w:type="spellStart"/>
       <w:r>
         <w:rPr>
           <w:highlight w:val="yellow"/>
         </w:rPr>
         <w:t>Skilltree</w:t>
       </w:r>
-    </w:p>
-    <w:p>
-      <w:pPr>
-        <w:pStyle w:val="Heading2"/>
+      <w:proofErr w:type="spellEnd"/>
+    </w:p>
+    <w:p>
+      <w:pPr>
+        <w:pStyle w:val="berschrift2"/>
       </w:pPr>
       <w:r>
         <w:t>Tägliche Tasks</w:t>
@@ -552,7 +602,7 @@
     </w:p>
     <w:p>
       <w:pPr>
-        <w:pStyle w:val="Heading2"/>
+        <w:pStyle w:val="berschrift2"/>
       </w:pPr>
       <w:r>
         <w:t>Geld:</w:t>
@@ -574,16 +624,29 @@
         <w:rPr>
           <w:highlight w:val="yellow"/>
         </w:rPr>
-        <w:t>-Schwarzmark</w:t>
-      </w:r>
-    </w:p>
-    <w:p>
-      <w:pPr>
-        <w:pStyle w:val="Heading1"/>
-      </w:pPr>
+        <w:t>-</w:t>
+      </w:r>
+      <w:proofErr w:type="spellStart"/>
+      <w:r>
+        <w:rPr>
+          <w:highlight w:val="yellow"/>
+        </w:rPr>
+        <w:t>Schwarzmark</w:t>
+      </w:r>
+      <w:proofErr w:type="spellEnd"/>
+    </w:p>
+    <w:p>
+      <w:pPr>
+        <w:pStyle w:val="berschrift1"/>
+      </w:pPr>
+      <w:proofErr w:type="spellStart"/>
       <w:r>
         <w:lastRenderedPageBreak/>
-        <w:t>Grundstrucktur:</w:t>
+        <w:t>Grundstrucktur</w:t>
+      </w:r>
+      <w:proofErr w:type="spellEnd"/>
+      <w:r>
+        <w:t>:</w:t>
       </w:r>
     </w:p>
     <w:p>
@@ -593,8 +656,13 @@
     </w:p>
     <w:p>
       <w:r>
-        <w:t>-Busted</w:t>
-      </w:r>
+        <w:t>-</w:t>
+      </w:r>
+      <w:proofErr w:type="spellStart"/>
+      <w:r>
+        <w:t>Busted</w:t>
+      </w:r>
+      <w:proofErr w:type="spellEnd"/>
     </w:p>
     <w:p>
       <w:r>
@@ -636,8 +704,16 @@
         <w:rPr>
           <w:lang w:val="de-DE"/>
         </w:rPr>
-        <w:t xml:space="preserve"> Map</w:t>
-      </w:r>
+        <w:t xml:space="preserve"> </w:t>
+      </w:r>
+      <w:proofErr w:type="spellStart"/>
+      <w:r>
+        <w:rPr>
+          <w:lang w:val="de-DE"/>
+        </w:rPr>
+        <w:t>Map</w:t>
+      </w:r>
+      <w:proofErr w:type="spellEnd"/>
     </w:p>
     <w:p>
       <w:pPr>
@@ -656,8 +732,17 @@
           <w:highlight w:val="yellow"/>
           <w:lang w:val="de-DE"/>
         </w:rPr>
-        <w:t>Optional Map</w:t>
-      </w:r>
+        <w:t xml:space="preserve">Optional </w:t>
+      </w:r>
+      <w:proofErr w:type="spellStart"/>
+      <w:r>
+        <w:rPr>
+          <w:highlight w:val="yellow"/>
+          <w:lang w:val="de-DE"/>
+        </w:rPr>
+        <w:t>Map</w:t>
+      </w:r>
+      <w:proofErr w:type="spellEnd"/>
     </w:p>
     <w:p>
       <w:pPr>
@@ -671,6 +756,7 @@
         </w:rPr>
         <w:t>-</w:t>
       </w:r>
+      <w:proofErr w:type="spellStart"/>
       <w:r>
         <w:rPr>
           <w:highlight w:val="yellow"/>
@@ -678,6 +764,7 @@
         </w:rPr>
         <w:t>Minimap</w:t>
       </w:r>
+      <w:proofErr w:type="spellEnd"/>
     </w:p>
     <w:p>
       <w:pPr>
@@ -702,20 +789,42 @@
         <w:rPr>
           <w:lang w:val="en-GB"/>
         </w:rPr>
-        <w:t>-Leaderboard</w:t>
-      </w:r>
-    </w:p>
-    <w:p>
-      <w:pPr>
-        <w:rPr>
-          <w:lang w:val="en-GB"/>
-        </w:rPr>
-      </w:pPr>
-      <w:r>
-        <w:rPr>
-          <w:lang w:val="en-GB"/>
-        </w:rPr>
-        <w:t>-Top down View (2D</w:t>
+        <w:t>-</w:t>
+      </w:r>
+      <w:proofErr w:type="spellStart"/>
+      <w:r>
+        <w:rPr>
+          <w:lang w:val="en-GB"/>
+        </w:rPr>
+        <w:t>Leaderboard</w:t>
+      </w:r>
+      <w:proofErr w:type="spellEnd"/>
+    </w:p>
+    <w:p>
+      <w:pPr>
+        <w:rPr>
+          <w:lang w:val="en-GB"/>
+        </w:rPr>
+      </w:pPr>
+      <w:r>
+        <w:rPr>
+          <w:lang w:val="en-GB"/>
+        </w:rPr>
+        <w:t>-</w:t>
+      </w:r>
+      <w:proofErr w:type="gramStart"/>
+      <w:r>
+        <w:rPr>
+          <w:lang w:val="en-GB"/>
+        </w:rPr>
+        <w:t>Top down</w:t>
+      </w:r>
+      <w:proofErr w:type="gramEnd"/>
+      <w:r>
+        <w:rPr>
+          <w:lang w:val="en-GB"/>
+        </w:rPr>
+        <w:t xml:space="preserve"> View (2D</w:t>
       </w:r>
       <w:r>
         <w:rPr>
@@ -725,28 +834,29 @@
       </w:r>
     </w:p>
     <w:p>
-      <w:pPr>
-        <w:rPr>
-          <w:lang w:val="en-US"/>
-        </w:rPr>
-      </w:pPr>
-      <w:r>
-        <w:rPr>
-          <w:lang w:val="en-US"/>
-        </w:rPr>
-        <w:t xml:space="preserve">Tag/Nacht Zyclus </w:t>
-      </w:r>
-      <w:r>
-        <w:rPr>
-          <w:highlight w:val="yellow"/>
-          <w:lang w:val="en-US"/>
+      <w:r>
+        <w:t xml:space="preserve">Tag/Nacht </w:t>
+      </w:r>
+      <w:proofErr w:type="spellStart"/>
+      <w:r>
+        <w:t>Zyclus</w:t>
+      </w:r>
+      <w:proofErr w:type="spellEnd"/>
+      <w:r>
+        <w:t xml:space="preserve"> </w:t>
+      </w:r>
+      <w:proofErr w:type="spellStart"/>
+      <w:r>
+        <w:rPr>
+          <w:highlight w:val="yellow"/>
         </w:rPr>
         <w:t>clock</w:t>
       </w:r>
-    </w:p>
-    <w:p>
-      <w:pPr>
-        <w:pStyle w:val="Heading1"/>
+      <w:proofErr w:type="spellEnd"/>
+    </w:p>
+    <w:p>
+      <w:pPr>
+        <w:pStyle w:val="berschrift1"/>
         <w:rPr>
           <w:lang w:val="de-DE"/>
         </w:rPr>
@@ -765,7 +875,7 @@
     </w:p>
     <w:p>
       <w:pPr>
-        <w:pStyle w:val="Heading1"/>
+        <w:pStyle w:val="berschrift1"/>
       </w:pPr>
       <w:r>
         <w:t>Sounds:</w:t>
@@ -778,7 +888,7 @@
     </w:p>
     <w:p>
       <w:pPr>
-        <w:pStyle w:val="Heading2"/>
+        <w:pStyle w:val="berschrift2"/>
       </w:pPr>
       <w:r>
         <w:t>Animationen:</w:t>
@@ -792,7 +902,7 @@
     <w:p/>
     <w:p>
       <w:pPr>
-        <w:pStyle w:val="Heading1"/>
+        <w:pStyle w:val="berschrift1"/>
       </w:pPr>
       <w:r>
         <w:t>P Planen</w:t>
@@ -815,52 +925,86 @@
     <w:p/>
     <w:p>
       <w:pPr>
-        <w:pStyle w:val="Heading1"/>
-        <w:rPr>
-          <w:lang w:val="en-US"/>
-        </w:rPr>
-      </w:pPr>
+        <w:pStyle w:val="berschrift1"/>
+        <w:rPr>
+          <w:lang w:val="en-US"/>
+        </w:rPr>
+      </w:pPr>
+      <w:proofErr w:type="spellStart"/>
+      <w:proofErr w:type="gramStart"/>
       <w:r>
         <w:rPr>
           <w:lang w:val="en-US"/>
         </w:rPr>
         <w:t>Ca:Titlescreen</w:t>
       </w:r>
-    </w:p>
-    <w:p>
-      <w:pPr>
-        <w:rPr>
-          <w:lang w:val="en-US"/>
-        </w:rPr>
-      </w:pPr>
-      <w:r>
-        <w:rPr>
-          <w:lang w:val="en-US"/>
-        </w:rPr>
-        <w:t>Titlescreen Funktions (+options, Leaderboards)</w:t>
-      </w:r>
-    </w:p>
-    <w:p>
-      <w:pPr>
-        <w:pStyle w:val="Heading2"/>
-        <w:rPr>
-          <w:lang w:val="en-US"/>
-        </w:rPr>
-      </w:pPr>
-    </w:p>
-    <w:p>
-      <w:pPr>
-        <w:pStyle w:val="Heading2"/>
-        <w:rPr>
-          <w:lang w:val="en-US"/>
-        </w:rPr>
-      </w:pPr>
-      <w:r>
-        <w:rPr>
-          <w:lang w:val="en-US"/>
-        </w:rPr>
-        <w:t>Nelson: Worldmap</w:t>
-      </w:r>
+      <w:proofErr w:type="spellEnd"/>
+      <w:proofErr w:type="gramEnd"/>
+    </w:p>
+    <w:p>
+      <w:pPr>
+        <w:rPr>
+          <w:lang w:val="en-US"/>
+        </w:rPr>
+      </w:pPr>
+      <w:proofErr w:type="spellStart"/>
+      <w:r>
+        <w:rPr>
+          <w:lang w:val="en-US"/>
+        </w:rPr>
+        <w:t>Titlescreen</w:t>
+      </w:r>
+      <w:proofErr w:type="spellEnd"/>
+      <w:r>
+        <w:rPr>
+          <w:lang w:val="en-US"/>
+        </w:rPr>
+        <w:t xml:space="preserve"> </w:t>
+      </w:r>
+      <w:proofErr w:type="spellStart"/>
+      <w:r>
+        <w:rPr>
+          <w:lang w:val="en-US"/>
+        </w:rPr>
+        <w:t>Funktions</w:t>
+      </w:r>
+      <w:proofErr w:type="spellEnd"/>
+      <w:r>
+        <w:rPr>
+          <w:lang w:val="en-US"/>
+        </w:rPr>
+        <w:t xml:space="preserve"> (+options, Leaderboards)</w:t>
+      </w:r>
+    </w:p>
+    <w:p>
+      <w:pPr>
+        <w:pStyle w:val="berschrift2"/>
+        <w:rPr>
+          <w:lang w:val="en-US"/>
+        </w:rPr>
+      </w:pPr>
+    </w:p>
+    <w:p>
+      <w:pPr>
+        <w:pStyle w:val="berschrift2"/>
+        <w:rPr>
+          <w:lang w:val="en-US"/>
+        </w:rPr>
+      </w:pPr>
+      <w:r>
+        <w:rPr>
+          <w:lang w:val="en-US"/>
+        </w:rPr>
+        <w:t xml:space="preserve">Nelson: </w:t>
+      </w:r>
+      <w:proofErr w:type="spellStart"/>
+      <w:r>
+        <w:rPr>
+          <w:lang w:val="en-US"/>
+        </w:rPr>
+        <w:t>Worldmap</w:t>
+      </w:r>
+      <w:proofErr w:type="spellEnd"/>
     </w:p>
     <w:p>
       <w:pPr>
@@ -881,12 +1025,14 @@
           <w:lang w:val="en-US"/>
         </w:rPr>
       </w:pPr>
+      <w:proofErr w:type="spellStart"/>
       <w:r>
         <w:rPr>
           <w:lang w:val="en-US"/>
         </w:rPr>
         <w:t>Zuhause</w:t>
       </w:r>
+      <w:proofErr w:type="spellEnd"/>
     </w:p>
     <w:p>
       <w:pPr>
@@ -907,12 +1053,28 @@
           <w:lang w:val="en-US"/>
         </w:rPr>
       </w:pPr>
-      <w:r>
-        <w:rPr>
-          <w:lang w:val="en-US"/>
-        </w:rPr>
-        <w:t>Lauf mechanik</w:t>
-      </w:r>
+      <w:proofErr w:type="spellStart"/>
+      <w:r>
+        <w:rPr>
+          <w:lang w:val="en-US"/>
+        </w:rPr>
+        <w:t>Lauf</w:t>
+      </w:r>
+      <w:proofErr w:type="spellEnd"/>
+      <w:r>
+        <w:rPr>
+          <w:lang w:val="en-US"/>
+        </w:rPr>
+        <w:t xml:space="preserve"> </w:t>
+      </w:r>
+      <w:proofErr w:type="spellStart"/>
+      <w:r>
+        <w:rPr>
+          <w:lang w:val="en-US"/>
+        </w:rPr>
+        <w:t>mechanik</w:t>
+      </w:r>
+      <w:proofErr w:type="spellEnd"/>
     </w:p>
     <w:p>
       <w:pPr>
@@ -937,53 +1099,44 @@
     </w:p>
     <w:p>
       <w:pPr>
-        <w:pStyle w:val="Heading2"/>
-        <w:rPr>
-          <w:lang w:val="en-GB"/>
-        </w:rPr>
-      </w:pPr>
-      <w:r>
-        <w:rPr>
-          <w:lang w:val="en-GB"/>
-        </w:rPr>
+        <w:pStyle w:val="berschrift2"/>
+      </w:pPr>
+      <w:proofErr w:type="spellStart"/>
+      <w:proofErr w:type="gramStart"/>
+      <w:r>
         <w:lastRenderedPageBreak/>
         <w:t>Ca:</w:t>
       </w:r>
       <w:r>
-        <w:rPr>
-          <w:lang w:val="en-GB"/>
-        </w:rPr>
-        <w:t>Tag/Nacht cyclus:</w:t>
-      </w:r>
-    </w:p>
-    <w:p>
-      <w:pPr>
-        <w:rPr>
-          <w:lang w:val="en-GB"/>
-        </w:rPr>
-      </w:pPr>
-      <w:r>
-        <w:rPr>
-          <w:lang w:val="en-GB"/>
-        </w:rPr>
+        <w:t>Tag</w:t>
+      </w:r>
+      <w:proofErr w:type="spellEnd"/>
+      <w:proofErr w:type="gramEnd"/>
+      <w:r>
+        <w:t xml:space="preserve">/Nacht </w:t>
+      </w:r>
+      <w:proofErr w:type="spellStart"/>
+      <w:r>
+        <w:t>cyclus</w:t>
+      </w:r>
+      <w:proofErr w:type="spellEnd"/>
+      <w:r>
+        <w:t>:</w:t>
+      </w:r>
+    </w:p>
+    <w:p>
+      <w:r>
         <w:br/>
       </w:r>
       <w:r>
-        <w:rPr>
-          <w:lang w:val="en-GB"/>
-        </w:rPr>
         <w:t>Züge pro Tag</w:t>
       </w:r>
       <w:r>
-        <w:rPr>
-          <w:lang w:val="en-GB"/>
-        </w:rPr>
         <w:t xml:space="preserve"> </w:t>
       </w:r>
       <w:r>
         <w:rPr>
           <w:highlight w:val="cyan"/>
-          <w:lang w:val="en-GB"/>
         </w:rPr>
         <w:t>Variable X</w:t>
       </w:r>
@@ -1011,11 +1164,12 @@
     </w:p>
     <w:p>
       <w:pPr>
-        <w:pStyle w:val="Heading2"/>
-        <w:rPr>
-          <w:lang w:val="de-DE"/>
-        </w:rPr>
-      </w:pPr>
+        <w:pStyle w:val="berschrift2"/>
+        <w:rPr>
+          <w:lang w:val="de-DE"/>
+        </w:rPr>
+      </w:pPr>
+      <w:proofErr w:type="spellStart"/>
       <w:r>
         <w:rPr>
           <w:lang w:val="de-DE"/>
@@ -1026,7 +1180,14 @@
         <w:rPr>
           <w:lang w:val="de-DE"/>
         </w:rPr>
-        <w:t>Zuhause:</w:t>
+        <w:t>Zuhause</w:t>
+      </w:r>
+      <w:proofErr w:type="spellEnd"/>
+      <w:r>
+        <w:rPr>
+          <w:lang w:val="de-DE"/>
+        </w:rPr>
+        <w:t>:</w:t>
       </w:r>
     </w:p>
     <w:p>
@@ -1079,13 +1240,20 @@
     <w:p/>
     <w:p>
       <w:pPr>
-        <w:pStyle w:val="Heading2"/>
-      </w:pPr>
+        <w:pStyle w:val="berschrift2"/>
+      </w:pPr>
+      <w:proofErr w:type="spellStart"/>
+      <w:proofErr w:type="gramStart"/>
       <w:r>
         <w:t>Ca:</w:t>
       </w:r>
       <w:r>
-        <w:t>Schule:</w:t>
+        <w:t>Schule</w:t>
+      </w:r>
+      <w:proofErr w:type="spellEnd"/>
+      <w:proofErr w:type="gramEnd"/>
+      <w:r>
+        <w:t>:</w:t>
       </w:r>
     </w:p>
     <w:p>
@@ -1094,8 +1262,13 @@
       </w:r>
     </w:p>
     <w:p>
-      <w:r>
-        <w:t>Minigames Immer</w:t>
+      <w:proofErr w:type="spellStart"/>
+      <w:r>
+        <w:t>Minigames</w:t>
+      </w:r>
+      <w:proofErr w:type="spellEnd"/>
+      <w:r>
+        <w:t xml:space="preserve"> Immer</w:t>
       </w:r>
       <w:r>
         <w:rPr>
@@ -1114,11 +1287,13 @@
     </w:p>
     <w:p>
       <w:pPr>
-        <w:pStyle w:val="Heading2"/>
-        <w:rPr>
-          <w:lang w:val="de-DE"/>
-        </w:rPr>
-      </w:pPr>
+        <w:pStyle w:val="berschrift2"/>
+        <w:rPr>
+          <w:lang w:val="de-DE"/>
+        </w:rPr>
+      </w:pPr>
+      <w:proofErr w:type="spellStart"/>
+      <w:proofErr w:type="gramStart"/>
       <w:r>
         <w:rPr>
           <w:lang w:val="de-DE"/>
@@ -1129,19 +1304,27 @@
         <w:rPr>
           <w:lang w:val="de-DE"/>
         </w:rPr>
-        <w:t>Flower Shop:</w:t>
-      </w:r>
-    </w:p>
-    <w:p>
-      <w:pPr>
-        <w:rPr>
-          <w:lang w:val="de-DE"/>
+        <w:t>Flower</w:t>
+      </w:r>
+      <w:proofErr w:type="spellEnd"/>
+      <w:proofErr w:type="gramEnd"/>
+      <w:r>
+        <w:rPr>
+          <w:lang w:val="de-DE"/>
+        </w:rPr>
+        <w:t xml:space="preserve"> Shop:</w:t>
+      </w:r>
+    </w:p>
+    <w:p>
+      <w:pPr>
+        <w:rPr>
+          <w:lang w:val="en-GB"/>
         </w:rPr>
       </w:pPr>
       <w:r>
         <w:rPr>
           <w:highlight w:val="cyan"/>
-          <w:lang w:val="de-DE"/>
+          <w:lang w:val="en-GB"/>
         </w:rPr>
         <w:t>Takes X tasks to enter</w:t>
       </w:r>
@@ -1149,15 +1332,17 @@
     <w:p>
       <w:pPr>
         <w:rPr>
-          <w:lang w:val="de-DE"/>
-        </w:rPr>
-      </w:pPr>
-      <w:r>
-        <w:rPr>
-          <w:lang w:val="de-DE"/>
+          <w:lang w:val="en-GB"/>
+        </w:rPr>
+      </w:pPr>
+      <w:proofErr w:type="spellStart"/>
+      <w:r>
+        <w:rPr>
+          <w:lang w:val="en-GB"/>
         </w:rPr>
         <w:t>Topf</w:t>
       </w:r>
+      <w:proofErr w:type="spellEnd"/>
     </w:p>
     <w:p>
       <w:pPr>
@@ -1193,22 +1378,20 @@
     </w:p>
     <w:p>
       <w:pPr>
-        <w:pStyle w:val="Heading2"/>
-        <w:rPr>
-          <w:lang w:val="en-US"/>
-        </w:rPr>
-      </w:pPr>
-      <w:r>
-        <w:rPr>
-          <w:lang w:val="en-US"/>
-        </w:rPr>
+        <w:pStyle w:val="berschrift2"/>
+      </w:pPr>
+      <w:proofErr w:type="spellStart"/>
+      <w:proofErr w:type="gramStart"/>
+      <w:r>
         <w:t>Ne:</w:t>
       </w:r>
       <w:r>
-        <w:rPr>
-          <w:lang w:val="en-US"/>
-        </w:rPr>
-        <w:t>Dealer:</w:t>
+        <w:t>Dealer</w:t>
+      </w:r>
+      <w:proofErr w:type="spellEnd"/>
+      <w:proofErr w:type="gramEnd"/>
+      <w:r>
+        <w:t>:</w:t>
       </w:r>
     </w:p>
     <w:p>
@@ -1230,12 +1413,28 @@
           <w:lang w:val="en-US"/>
         </w:rPr>
       </w:pPr>
-      <w:r>
-        <w:rPr>
-          <w:lang w:val="en-US"/>
-        </w:rPr>
-        <w:t>Illegale Sachen</w:t>
-      </w:r>
+      <w:proofErr w:type="spellStart"/>
+      <w:r>
+        <w:rPr>
+          <w:lang w:val="en-US"/>
+        </w:rPr>
+        <w:t>Illegale</w:t>
+      </w:r>
+      <w:proofErr w:type="spellEnd"/>
+      <w:r>
+        <w:rPr>
+          <w:lang w:val="en-US"/>
+        </w:rPr>
+        <w:t xml:space="preserve"> </w:t>
+      </w:r>
+      <w:proofErr w:type="spellStart"/>
+      <w:r>
+        <w:rPr>
+          <w:lang w:val="en-US"/>
+        </w:rPr>
+        <w:t>Sachen</w:t>
+      </w:r>
+      <w:proofErr w:type="spellEnd"/>
     </w:p>
     <w:p>
       <w:pPr>
@@ -1251,49 +1450,26 @@
       </w:r>
     </w:p>
     <w:p>
-      <w:pPr>
-        <w:rPr>
-          <w:lang w:val="en-US"/>
-        </w:rPr>
-      </w:pPr>
-      <w:r>
-        <w:rPr>
-          <w:lang w:val="en-US"/>
-        </w:rPr>
-        <w:t>Conditional Permanent</w:t>
-      </w:r>
-      <w:r>
-        <w:rPr>
-          <w:lang w:val="en-US"/>
-        </w:rPr>
-        <w:t xml:space="preserve"> P</w:t>
-      </w:r>
-      <w:r>
-        <w:rPr>
-          <w:lang w:val="en-US"/>
-        </w:rPr>
-        <w:t>lant</w:t>
-      </w:r>
-    </w:p>
-    <w:p>
-      <w:pPr>
-        <w:rPr>
-          <w:lang w:val="en-US"/>
-        </w:rPr>
-      </w:pPr>
-      <w:r>
-        <w:rPr>
-          <w:highlight w:val="yellow"/>
-          <w:lang w:val="en-US"/>
-        </w:rPr>
-        <w:t xml:space="preserve">Booster </w:t>
-      </w:r>
-      <w:r>
-        <w:rPr>
-          <w:highlight w:val="yellow"/>
-          <w:lang w:val="en-US"/>
-        </w:rPr>
-        <w:t>Dünger</w:t>
+      <w:proofErr w:type="spellStart"/>
+      <w:r>
+        <w:t>Conditional</w:t>
+      </w:r>
+      <w:proofErr w:type="spellEnd"/>
+      <w:r>
+        <w:t xml:space="preserve"> Permanent </w:t>
+      </w:r>
+      <w:proofErr w:type="gramStart"/>
+      <w:r>
+        <w:t>Plant</w:t>
+      </w:r>
+      <w:proofErr w:type="gramEnd"/>
+    </w:p>
+    <w:p>
+      <w:r>
+        <w:rPr>
+          <w:highlight w:val="yellow"/>
+        </w:rPr>
+        <w:t>Booster Dünger</w:t>
       </w:r>
     </w:p>
     <w:p>
@@ -1311,11 +1487,13 @@
     </w:p>
     <w:p>
       <w:pPr>
-        <w:pStyle w:val="Heading2"/>
-        <w:rPr>
-          <w:lang w:val="de-DE"/>
-        </w:rPr>
-      </w:pPr>
+        <w:pStyle w:val="berschrift2"/>
+        <w:rPr>
+          <w:lang w:val="de-DE"/>
+        </w:rPr>
+      </w:pPr>
+      <w:proofErr w:type="spellStart"/>
+      <w:proofErr w:type="gramStart"/>
       <w:r>
         <w:rPr>
           <w:lang w:val="de-DE"/>
@@ -1326,7 +1504,15 @@
         <w:rPr>
           <w:lang w:val="de-DE"/>
         </w:rPr>
-        <w:t>Cops:</w:t>
+        <w:t>Cops</w:t>
+      </w:r>
+      <w:proofErr w:type="spellEnd"/>
+      <w:proofErr w:type="gramEnd"/>
+      <w:r>
+        <w:rPr>
+          <w:lang w:val="de-DE"/>
+        </w:rPr>
+        <w:t>:</w:t>
       </w:r>
     </w:p>
     <w:p>
@@ -1352,15 +1538,30 @@
         <w:rPr>
           <w:lang w:val="de-DE"/>
         </w:rPr>
-        <w:t>Durchsuchung mit fund = 3 Tage</w:t>
-      </w:r>
-    </w:p>
-    <w:p>
-      <w:pPr>
-        <w:rPr>
-          <w:lang w:val="de-DE"/>
-        </w:rPr>
-      </w:pPr>
+        <w:t xml:space="preserve">Durchsuchung mit </w:t>
+      </w:r>
+      <w:proofErr w:type="spellStart"/>
+      <w:r>
+        <w:rPr>
+          <w:lang w:val="de-DE"/>
+        </w:rPr>
+        <w:t>fund</w:t>
+      </w:r>
+      <w:proofErr w:type="spellEnd"/>
+      <w:r>
+        <w:rPr>
+          <w:lang w:val="de-DE"/>
+        </w:rPr>
+        <w:t xml:space="preserve"> = 3 Tage</w:t>
+      </w:r>
+    </w:p>
+    <w:p>
+      <w:pPr>
+        <w:rPr>
+          <w:lang w:val="de-DE"/>
+        </w:rPr>
+      </w:pPr>
+      <w:proofErr w:type="spellStart"/>
       <w:r>
         <w:rPr>
           <w:highlight w:val="yellow"/>
@@ -1368,6 +1569,7 @@
         </w:rPr>
         <w:t>Verpätzen</w:t>
       </w:r>
+      <w:proofErr w:type="spellEnd"/>
     </w:p>
     <w:sectPr>
       <w:pgSz w:w="11906" w:h="16838"/>
@@ -1895,15 +2097,15 @@
     <w:lsdException w:name="Unresolved Mention" w:semiHidden="1" w:unhideWhenUsed="1"/>
     <w:lsdException w:name="Smart Link" w:semiHidden="1" w:unhideWhenUsed="1"/>
   </w:latentStyles>
-  <w:style w:type="paragraph" w:default="1" w:styleId="Normal">
+  <w:style w:type="paragraph" w:default="1" w:styleId="Standard">
     <w:name w:val="Normal"/>
     <w:qFormat/>
   </w:style>
-  <w:style w:type="paragraph" w:styleId="Heading1">
+  <w:style w:type="paragraph" w:styleId="berschrift1">
     <w:name w:val="heading 1"/>
-    <w:basedOn w:val="Normal"/>
-    <w:next w:val="Normal"/>
-    <w:link w:val="Heading1Char"/>
+    <w:basedOn w:val="Standard"/>
+    <w:next w:val="Standard"/>
+    <w:link w:val="berschrift1Zchn"/>
     <w:uiPriority w:val="9"/>
     <w:qFormat/>
     <w:rsid w:val="000C316A"/>
@@ -1920,11 +2122,11 @@
       <w:szCs w:val="32"/>
     </w:rPr>
   </w:style>
-  <w:style w:type="paragraph" w:styleId="Heading2">
+  <w:style w:type="paragraph" w:styleId="berschrift2">
     <w:name w:val="heading 2"/>
-    <w:basedOn w:val="Normal"/>
-    <w:next w:val="Normal"/>
-    <w:link w:val="Heading2Char"/>
+    <w:basedOn w:val="Standard"/>
+    <w:next w:val="Standard"/>
+    <w:link w:val="berschrift2Zchn"/>
     <w:uiPriority w:val="9"/>
     <w:unhideWhenUsed/>
     <w:qFormat/>
@@ -1942,13 +2144,13 @@
       <w:szCs w:val="26"/>
     </w:rPr>
   </w:style>
-  <w:style w:type="character" w:default="1" w:styleId="DefaultParagraphFont">
+  <w:style w:type="character" w:default="1" w:styleId="Absatz-Standardschriftart">
     <w:name w:val="Default Paragraph Font"/>
     <w:uiPriority w:val="1"/>
     <w:semiHidden/>
     <w:unhideWhenUsed/>
   </w:style>
-  <w:style w:type="table" w:default="1" w:styleId="TableNormal">
+  <w:style w:type="table" w:default="1" w:styleId="NormaleTabelle">
     <w:name w:val="Normal Table"/>
     <w:uiPriority w:val="99"/>
     <w:semiHidden/>
@@ -1963,16 +2165,16 @@
       </w:tblCellMar>
     </w:tblPr>
   </w:style>
-  <w:style w:type="numbering" w:default="1" w:styleId="NoList">
+  <w:style w:type="numbering" w:default="1" w:styleId="KeineListe">
     <w:name w:val="No List"/>
     <w:uiPriority w:val="99"/>
     <w:semiHidden/>
     <w:unhideWhenUsed/>
   </w:style>
-  <w:style w:type="character" w:customStyle="1" w:styleId="Heading1Char">
-    <w:name w:val="Heading 1 Char"/>
-    <w:basedOn w:val="DefaultParagraphFont"/>
-    <w:link w:val="Heading1"/>
+  <w:style w:type="character" w:customStyle="1" w:styleId="berschrift1Zchn">
+    <w:name w:val="Überschrift 1 Zchn"/>
+    <w:basedOn w:val="Absatz-Standardschriftart"/>
+    <w:link w:val="berschrift1"/>
     <w:uiPriority w:val="9"/>
     <w:rsid w:val="000C316A"/>
     <w:rPr>
@@ -1982,11 +2184,11 @@
       <w:szCs w:val="32"/>
     </w:rPr>
   </w:style>
-  <w:style w:type="paragraph" w:styleId="Title">
+  <w:style w:type="paragraph" w:styleId="Titel">
     <w:name w:val="Title"/>
-    <w:basedOn w:val="Normal"/>
-    <w:next w:val="Normal"/>
-    <w:link w:val="TitleChar"/>
+    <w:basedOn w:val="Standard"/>
+    <w:next w:val="Standard"/>
+    <w:link w:val="TitelZchn"/>
     <w:uiPriority w:val="10"/>
     <w:qFormat/>
     <w:rsid w:val="000C316A"/>
@@ -2002,10 +2204,10 @@
       <w:szCs w:val="56"/>
     </w:rPr>
   </w:style>
-  <w:style w:type="character" w:customStyle="1" w:styleId="TitleChar">
-    <w:name w:val="Title Char"/>
-    <w:basedOn w:val="DefaultParagraphFont"/>
-    <w:link w:val="Title"/>
+  <w:style w:type="character" w:customStyle="1" w:styleId="TitelZchn">
+    <w:name w:val="Titel Zchn"/>
+    <w:basedOn w:val="Absatz-Standardschriftart"/>
+    <w:link w:val="Titel"/>
     <w:uiPriority w:val="10"/>
     <w:rsid w:val="000C316A"/>
     <w:rPr>
@@ -2016,10 +2218,10 @@
       <w:szCs w:val="56"/>
     </w:rPr>
   </w:style>
-  <w:style w:type="character" w:customStyle="1" w:styleId="Heading2Char">
-    <w:name w:val="Heading 2 Char"/>
-    <w:basedOn w:val="DefaultParagraphFont"/>
-    <w:link w:val="Heading2"/>
+  <w:style w:type="character" w:customStyle="1" w:styleId="berschrift2Zchn">
+    <w:name w:val="Überschrift 2 Zchn"/>
+    <w:basedOn w:val="Absatz-Standardschriftart"/>
+    <w:link w:val="berschrift2"/>
     <w:uiPriority w:val="9"/>
     <w:rsid w:val="00C46FCE"/>
     <w:rPr>
@@ -2045,9 +2247,9 @@
       <w:szCs w:val="24"/>
     </w:rPr>
   </w:style>
-  <w:style w:type="paragraph" w:styleId="ListParagraph">
+  <w:style w:type="paragraph" w:styleId="Listenabsatz">
     <w:name w:val="List Paragraph"/>
-    <w:basedOn w:val="Normal"/>
+    <w:basedOn w:val="Standard"/>
     <w:uiPriority w:val="34"/>
     <w:qFormat/>
     <w:rsid w:val="009B323A"/>

</xml_diff>